<commit_message>
Half way to IF
</commit_message>
<xml_diff>
--- a/README.docx
+++ b/README.docx
@@ -612,7 +612,6 @@
       <w:pPr>
         <w:pStyle w:val="a3"/>
         <w:rPr>
-          <w:rFonts w:hint="cs"/>
           <w:rtl/>
         </w:rPr>
       </w:pPr>
@@ -637,7 +636,6 @@
       <w:pPr>
         <w:pStyle w:val="a3"/>
         <w:rPr>
-          <w:rFonts w:hint="cs"/>
           <w:rtl/>
         </w:rPr>
       </w:pPr>
@@ -647,7 +645,6 @@
         <w:pStyle w:val="a3"/>
         <w:bidi w:val="0"/>
         <w:rPr>
-          <w:rFonts w:hint="cs"/>
           <w:rtl/>
         </w:rPr>
       </w:pPr>
@@ -660,356 +657,423 @@
           <w:rtl/>
         </w:rPr>
         <w:t xml:space="preserve"> לא חוקי</w:t>
+      </w:r>
+    </w:p>
+    <w:p>
+      <w:pPr>
+        <w:pStyle w:val="a3"/>
+        <w:rPr>
+          <w:rtl/>
+        </w:rPr>
+      </w:pPr>
+    </w:p>
+    <w:p>
+      <w:pPr>
+        <w:pStyle w:val="a3"/>
+        <w:numPr>
+          <w:ilvl w:val="0"/>
+          <w:numId w:val="1"/>
+        </w:numPr>
+      </w:pPr>
+      <w:r>
+        <w:rPr>
+          <w:rFonts w:hint="cs"/>
+          <w:rtl/>
+        </w:rPr>
+        <w:t>ההשמה היא תמיד למשתנה יחיד</w:t>
+      </w:r>
+      <w:r>
+        <w:rPr>
+          <w:rFonts w:hint="cs"/>
+          <w:rtl/>
+        </w:rPr>
+        <w:t>:</w:t>
+      </w:r>
+    </w:p>
+    <w:p>
+      <w:pPr>
+        <w:pStyle w:val="a3"/>
+        <w:rPr>
+          <w:rtl/>
+        </w:rPr>
+      </w:pPr>
+    </w:p>
+    <w:p>
+      <w:pPr>
+        <w:pStyle w:val="a3"/>
+        <w:bidi w:val="0"/>
+      </w:pPr>
+      <w:r>
+        <w:t xml:space="preserve">x, y = sheker() // </w:t>
+      </w:r>
+      <w:r>
+        <w:rPr>
+          <w:rFonts w:hint="cs"/>
+          <w:rtl/>
+        </w:rPr>
+        <w:t>לא חוקי</w:t>
+      </w:r>
+    </w:p>
+    <w:p>
+      <w:pPr>
+        <w:pStyle w:val="a3"/>
+        <w:bidi w:val="0"/>
+      </w:pPr>
+    </w:p>
+    <w:p>
+      <w:pPr>
+        <w:pStyle w:val="a3"/>
+        <w:numPr>
+          <w:ilvl w:val="0"/>
+          <w:numId w:val="1"/>
+        </w:numPr>
+        <w:rPr>
+          <w:rtl/>
+        </w:rPr>
+      </w:pPr>
+      <w:r>
+        <w:rPr>
+          <w:rFonts w:hint="cs"/>
+          <w:rtl/>
+        </w:rPr>
+        <w:t>אין מחזור שמות משתנה</w:t>
+      </w:r>
+    </w:p>
+    <w:p>
+      <w:pPr>
+        <w:pStyle w:val="a3"/>
+      </w:pPr>
+    </w:p>
+    <w:p>
+      <w:pPr>
+        <w:pStyle w:val="a3"/>
+        <w:numPr>
+          <w:ilvl w:val="0"/>
+          <w:numId w:val="1"/>
+        </w:numPr>
+      </w:pPr>
+      <w:r>
+        <w:rPr>
+          <w:rFonts w:hint="cs"/>
+          <w:rtl/>
+        </w:rPr>
+        <w:t>מטפלים ב</w:t>
+      </w:r>
+      <w:r>
+        <w:t>if</w:t>
+      </w:r>
+      <w:r>
+        <w:rPr>
+          <w:rFonts w:hint="cs"/>
+          <w:rtl/>
+        </w:rPr>
+        <w:t xml:space="preserve">, </w:t>
+      </w:r>
+      <w:r>
+        <w:t>if else</w:t>
+      </w:r>
+      <w:r>
+        <w:rPr>
+          <w:rFonts w:hint="cs"/>
+          <w:rtl/>
+        </w:rPr>
+        <w:t xml:space="preserve">, </w:t>
+      </w:r>
+      <w:r>
+        <w:t>while</w:t>
+      </w:r>
+      <w:r>
+        <w:rPr>
+          <w:rFonts w:hint="cs"/>
+          <w:rtl/>
+        </w:rPr>
+        <w:t xml:space="preserve">, לא מטפלים בדברים מתקדמים כמו </w:t>
+      </w:r>
+      <w:r>
+        <w:t xml:space="preserve">list </w:t>
+      </w:r>
+      <w:r>
+        <w:t>comprehension</w:t>
+      </w:r>
+      <w:r>
+        <w:rPr>
+          <w:rFonts w:cs="Arial"/>
+          <w:rtl/>
+        </w:rPr>
+        <w:t xml:space="preserve"> </w:t>
+      </w:r>
+      <w:r>
+        <w:rPr>
+          <w:rFonts w:hint="cs"/>
+          <w:rtl/>
+        </w:rPr>
+        <w:t>ושטויות כאלה</w:t>
+      </w:r>
+    </w:p>
+    <w:p>
+      <w:pPr>
+        <w:pStyle w:val="a3"/>
+        <w:rPr>
+          <w:rtl/>
+        </w:rPr>
+      </w:pPr>
+    </w:p>
+    <w:p>
+      <w:pPr>
+        <w:pStyle w:val="a3"/>
+        <w:numPr>
+          <w:ilvl w:val="0"/>
+          <w:numId w:val="1"/>
+        </w:numPr>
+      </w:pPr>
+      <w:r>
+        <w:rPr>
+          <w:rFonts w:hint="cs"/>
+          <w:rtl/>
+        </w:rPr>
+        <w:t>אם נספיק נוסיף גם תמיכה ב</w:t>
+      </w:r>
+      <w:r>
+        <w:t>Exception</w:t>
+      </w:r>
+      <w:r>
+        <w:rPr>
+          <w:rFonts w:hint="cs"/>
+          <w:rtl/>
+        </w:rPr>
+        <w:t xml:space="preserve"> ו-</w:t>
+      </w:r>
+      <w:r>
+        <w:t>list</w:t>
+      </w:r>
+      <w:r>
+        <w:rPr>
+          <w:rFonts w:hint="cs"/>
+          <w:rtl/>
+        </w:rPr>
+        <w:t xml:space="preserve"> (נשמע ש</w:t>
+      </w:r>
+      <w:r>
+        <w:t>list</w:t>
+      </w:r>
+      <w:r>
+        <w:rPr>
+          <w:rFonts w:hint="cs"/>
+          <w:rtl/>
+        </w:rPr>
+        <w:t xml:space="preserve"> יותר מעניין?)</w:t>
+      </w:r>
+    </w:p>
+    <w:p>
+      <w:pPr>
+        <w:pStyle w:val="a3"/>
+        <w:rPr>
+          <w:rtl/>
+        </w:rPr>
+      </w:pPr>
+    </w:p>
+    <w:p>
+      <w:pPr>
+        <w:pStyle w:val="a3"/>
+        <w:numPr>
+          <w:ilvl w:val="0"/>
+          <w:numId w:val="1"/>
+        </w:numPr>
+      </w:pPr>
+      <w:r>
+        <w:rPr>
+          <w:rFonts w:hint="cs"/>
+          <w:rtl/>
+        </w:rPr>
+        <w:t>הקלט לתוכנית הוא קובץ פיית'ון שממנו נקרא</w:t>
+      </w:r>
+      <w:r>
+        <w:rPr>
+          <w:rFonts w:hint="cs"/>
+          <w:rtl/>
+        </w:rPr>
+        <w:t>ת</w:t>
+      </w:r>
+      <w:r>
+        <w:rPr>
+          <w:rFonts w:hint="cs"/>
+          <w:rtl/>
+        </w:rPr>
+        <w:t xml:space="preserve"> התוכנית</w:t>
+      </w:r>
+      <w:r>
+        <w:rPr>
+          <w:rFonts w:hint="cs"/>
+          <w:rtl/>
+        </w:rPr>
+        <w:t>, המשתנה שעליו אנחנו רוצים לעשות את ההטלה ומיקום לפלט</w:t>
+      </w:r>
+    </w:p>
+    <w:p>
+      <w:pPr>
+        <w:pStyle w:val="a3"/>
+        <w:rPr>
+          <w:rtl/>
+        </w:rPr>
+      </w:pPr>
+    </w:p>
+    <w:p>
+      <w:pPr>
+        <w:pStyle w:val="a3"/>
+        <w:numPr>
+          <w:ilvl w:val="0"/>
+          <w:numId w:val="1"/>
+        </w:numPr>
+      </w:pPr>
+      <w:r>
+        <w:rPr>
+          <w:rFonts w:hint="cs"/>
+          <w:rtl/>
+        </w:rPr>
+        <w:t>במיקום של הפלט יהיו 2 קבצים:</w:t>
+      </w:r>
+    </w:p>
+    <w:p>
+      <w:pPr>
+        <w:pStyle w:val="a3"/>
+        <w:rPr>
+          <w:rtl/>
+        </w:rPr>
+      </w:pPr>
+    </w:p>
+    <w:p>
+      <w:pPr>
+        <w:pStyle w:val="a3"/>
+        <w:numPr>
+          <w:ilvl w:val="1"/>
+          <w:numId w:val="1"/>
+        </w:numPr>
+      </w:pPr>
+      <w:r>
+        <w:rPr>
+          <w:rFonts w:hint="cs"/>
+          <w:rtl/>
+        </w:rPr>
+        <w:t>גרף שמתאר את התלויות כמו שראינו בכיתה</w:t>
+      </w:r>
+    </w:p>
+    <w:p>
+      <w:pPr>
+        <w:pStyle w:val="a3"/>
+        <w:numPr>
+          <w:ilvl w:val="1"/>
+          <w:numId w:val="1"/>
+        </w:numPr>
+      </w:pPr>
+      <w:r>
+        <w:rPr>
+          <w:rFonts w:hint="cs"/>
+          <w:rtl/>
+        </w:rPr>
+        <w:t>התוכנית המוטלת</w:t>
+      </w:r>
+    </w:p>
+    <w:p>
+      <w:pPr>
+        <w:pStyle w:val="a3"/>
+        <w:ind w:left="1440"/>
+      </w:pPr>
+    </w:p>
+    <w:p>
+      <w:pPr>
+        <w:pStyle w:val="a3"/>
+        <w:numPr>
+          <w:ilvl w:val="0"/>
+          <w:numId w:val="1"/>
+        </w:numPr>
+      </w:pPr>
+      <w:r>
+        <w:rPr>
+          <w:rFonts w:hint="cs"/>
+          <w:rtl/>
+        </w:rPr>
+        <w:t xml:space="preserve">ממשים את האלגוריתם של </w:t>
+      </w:r>
+      <w:r>
+        <w:t>Chaotic Iteration</w:t>
+      </w:r>
+      <w:r>
+        <w:rPr>
+          <w:rFonts w:hint="cs"/>
+          <w:rtl/>
+        </w:rPr>
+        <w:t>.</w:t>
+      </w:r>
+    </w:p>
+    <w:p>
+      <w:pPr>
+        <w:pStyle w:val="a3"/>
+        <w:numPr>
+          <w:ilvl w:val="0"/>
+          <w:numId w:val="1"/>
+        </w:numPr>
+      </w:pPr>
+      <w:r>
+        <w:rPr>
+          <w:rFonts w:hint="cs"/>
+          <w:rtl/>
+        </w:rPr>
+        <w:t>ה</w:t>
+      </w:r>
+      <w:r>
+        <w:t>If</w:t>
+      </w:r>
+      <w:r>
+        <w:rPr>
+          <w:rFonts w:hint="cs"/>
+          <w:rtl/>
+        </w:rPr>
+        <w:t xml:space="preserve">ים פשוטים </w:t>
+      </w:r>
+      <w:r>
+        <w:rPr>
+          <w:rtl/>
+        </w:rPr>
+        <w:t>–</w:t>
+      </w:r>
+      <w:r>
+        <w:rPr>
+          <w:rFonts w:hint="cs"/>
+          <w:rtl/>
+        </w:rPr>
+        <w:t xml:space="preserve"> אין </w:t>
+      </w:r>
+      <w:r>
+        <w:rPr>
+          <w:rFonts w:hint="cs"/>
+        </w:rPr>
+        <w:t>IF</w:t>
+      </w:r>
+      <w:r>
+        <w:rPr>
+          <w:rFonts w:hint="cs"/>
+          <w:rtl/>
+        </w:rPr>
+        <w:t xml:space="preserve"> בתוך </w:t>
+      </w:r>
+      <w:r>
+        <w:rPr>
+          <w:rFonts w:hint="cs"/>
+        </w:rPr>
+        <w:t>I</w:t>
+      </w:r>
+      <w:r>
+        <w:t>F</w:t>
+      </w:r>
+      <w:r>
+        <w:rPr>
+          <w:rFonts w:hint="cs"/>
+          <w:rtl/>
+        </w:rPr>
+        <w:t>, אין תנאי מורכב</w:t>
       </w:r>
       <w:bookmarkStart w:id="0" w:name="_GoBack"/>
       <w:bookmarkEnd w:id="0"/>
-    </w:p>
-    <w:p>
-      <w:pPr>
-        <w:pStyle w:val="a3"/>
-        <w:rPr>
-          <w:rtl/>
-        </w:rPr>
-      </w:pPr>
-    </w:p>
-    <w:p>
-      <w:pPr>
-        <w:pStyle w:val="a3"/>
-        <w:numPr>
-          <w:ilvl w:val="0"/>
-          <w:numId w:val="1"/>
-        </w:numPr>
-      </w:pPr>
-      <w:r>
-        <w:rPr>
-          <w:rFonts w:hint="cs"/>
-          <w:rtl/>
-        </w:rPr>
-        <w:t>ההשמה היא תמיד למשתנה יחיד</w:t>
-      </w:r>
-      <w:r>
-        <w:rPr>
-          <w:rFonts w:hint="cs"/>
-          <w:rtl/>
-        </w:rPr>
-        <w:t>:</w:t>
-      </w:r>
-    </w:p>
-    <w:p>
-      <w:pPr>
-        <w:pStyle w:val="a3"/>
-        <w:rPr>
-          <w:rtl/>
-        </w:rPr>
-      </w:pPr>
-    </w:p>
-    <w:p>
-      <w:pPr>
-        <w:pStyle w:val="a3"/>
-        <w:bidi w:val="0"/>
-      </w:pPr>
-      <w:r>
-        <w:t xml:space="preserve">x, y = sheker() // </w:t>
-      </w:r>
-      <w:r>
-        <w:rPr>
-          <w:rFonts w:hint="cs"/>
-          <w:rtl/>
-        </w:rPr>
-        <w:t>לא חוקי</w:t>
-      </w:r>
-    </w:p>
-    <w:p>
-      <w:pPr>
-        <w:pStyle w:val="a3"/>
-        <w:bidi w:val="0"/>
-      </w:pPr>
-    </w:p>
-    <w:p>
-      <w:pPr>
-        <w:pStyle w:val="a3"/>
-        <w:numPr>
-          <w:ilvl w:val="0"/>
-          <w:numId w:val="1"/>
-        </w:numPr>
-        <w:rPr>
-          <w:rFonts w:hint="cs"/>
-          <w:rtl/>
-        </w:rPr>
-      </w:pPr>
-      <w:r>
-        <w:rPr>
-          <w:rFonts w:hint="cs"/>
-          <w:rtl/>
-        </w:rPr>
-        <w:t>אין מחזור שמות משתנה</w:t>
-      </w:r>
-    </w:p>
-    <w:p>
-      <w:pPr>
-        <w:pStyle w:val="a3"/>
-      </w:pPr>
-    </w:p>
-    <w:p>
-      <w:pPr>
-        <w:pStyle w:val="a3"/>
-        <w:numPr>
-          <w:ilvl w:val="0"/>
-          <w:numId w:val="1"/>
-        </w:numPr>
-      </w:pPr>
-      <w:r>
-        <w:rPr>
-          <w:rFonts w:hint="cs"/>
-          <w:rtl/>
-        </w:rPr>
-        <w:t>מטפלים ב</w:t>
-      </w:r>
-      <w:r>
-        <w:t>if</w:t>
-      </w:r>
-      <w:r>
-        <w:rPr>
-          <w:rFonts w:hint="cs"/>
-          <w:rtl/>
-        </w:rPr>
-        <w:t xml:space="preserve">, </w:t>
-      </w:r>
-      <w:r>
-        <w:t>if else</w:t>
-      </w:r>
-      <w:r>
-        <w:rPr>
-          <w:rFonts w:hint="cs"/>
-          <w:rtl/>
-        </w:rPr>
-        <w:t xml:space="preserve">, </w:t>
-      </w:r>
-      <w:r>
-        <w:t>while</w:t>
-      </w:r>
-      <w:r>
-        <w:rPr>
-          <w:rFonts w:hint="cs"/>
-          <w:rtl/>
-        </w:rPr>
-        <w:t xml:space="preserve">, לא מטפלים בדברים מתקדמים כמו </w:t>
-      </w:r>
-      <w:r>
-        <w:t xml:space="preserve">list </w:t>
-      </w:r>
-      <w:r>
-        <w:t>comprehension</w:t>
-      </w:r>
-      <w:r>
-        <w:rPr>
-          <w:rFonts w:cs="Arial"/>
-          <w:rtl/>
-        </w:rPr>
-        <w:t xml:space="preserve"> </w:t>
-      </w:r>
-      <w:r>
-        <w:rPr>
-          <w:rFonts w:hint="cs"/>
-          <w:rtl/>
-        </w:rPr>
-        <w:t>ושטויות כאלה</w:t>
-      </w:r>
-    </w:p>
-    <w:p>
-      <w:pPr>
-        <w:pStyle w:val="a3"/>
-        <w:rPr>
-          <w:rtl/>
-        </w:rPr>
-      </w:pPr>
-    </w:p>
-    <w:p>
-      <w:pPr>
-        <w:pStyle w:val="a3"/>
-        <w:numPr>
-          <w:ilvl w:val="0"/>
-          <w:numId w:val="1"/>
-        </w:numPr>
-      </w:pPr>
-      <w:r>
-        <w:rPr>
-          <w:rFonts w:hint="cs"/>
-          <w:rtl/>
-        </w:rPr>
-        <w:t>אם נספיק נוסיף גם תמיכה ב</w:t>
-      </w:r>
-      <w:r>
-        <w:t>Exception</w:t>
-      </w:r>
-      <w:r>
-        <w:rPr>
-          <w:rFonts w:hint="cs"/>
-          <w:rtl/>
-        </w:rPr>
-        <w:t xml:space="preserve"> ו-</w:t>
-      </w:r>
-      <w:r>
-        <w:t>list</w:t>
-      </w:r>
-      <w:r>
-        <w:rPr>
-          <w:rFonts w:hint="cs"/>
-          <w:rtl/>
-        </w:rPr>
-        <w:t xml:space="preserve"> (נשמע ש</w:t>
-      </w:r>
-      <w:r>
-        <w:t>list</w:t>
-      </w:r>
-      <w:r>
-        <w:rPr>
-          <w:rFonts w:hint="cs"/>
-          <w:rtl/>
-        </w:rPr>
-        <w:t xml:space="preserve"> יותר מעניין?)</w:t>
-      </w:r>
-    </w:p>
-    <w:p>
-      <w:pPr>
-        <w:pStyle w:val="a3"/>
-        <w:rPr>
-          <w:rtl/>
-        </w:rPr>
-      </w:pPr>
-    </w:p>
-    <w:p>
-      <w:pPr>
-        <w:pStyle w:val="a3"/>
-        <w:numPr>
-          <w:ilvl w:val="0"/>
-          <w:numId w:val="1"/>
-        </w:numPr>
-      </w:pPr>
-      <w:r>
-        <w:rPr>
-          <w:rFonts w:hint="cs"/>
-          <w:rtl/>
-        </w:rPr>
-        <w:t>הקלט לתוכנית הוא קובץ פיית'ון שממנו נקרא</w:t>
-      </w:r>
-      <w:r>
-        <w:rPr>
-          <w:rFonts w:hint="cs"/>
-          <w:rtl/>
-        </w:rPr>
-        <w:t>ת</w:t>
-      </w:r>
-      <w:r>
-        <w:rPr>
-          <w:rFonts w:hint="cs"/>
-          <w:rtl/>
-        </w:rPr>
-        <w:t xml:space="preserve"> התוכנית</w:t>
-      </w:r>
-      <w:r>
-        <w:rPr>
-          <w:rFonts w:hint="cs"/>
-          <w:rtl/>
-        </w:rPr>
-        <w:t>, המשתנה שעליו אנחנו רוצים לעשות את ההטלה ומיקום לפלט</w:t>
-      </w:r>
-    </w:p>
-    <w:p>
-      <w:pPr>
-        <w:pStyle w:val="a3"/>
-        <w:rPr>
-          <w:rtl/>
-        </w:rPr>
-      </w:pPr>
-    </w:p>
-    <w:p>
-      <w:pPr>
-        <w:pStyle w:val="a3"/>
-        <w:numPr>
-          <w:ilvl w:val="0"/>
-          <w:numId w:val="1"/>
-        </w:numPr>
-      </w:pPr>
-      <w:r>
-        <w:rPr>
-          <w:rFonts w:hint="cs"/>
-          <w:rtl/>
-        </w:rPr>
-        <w:t>במיקום של הפלט יהיו 2 קבצים:</w:t>
-      </w:r>
-    </w:p>
-    <w:p>
-      <w:pPr>
-        <w:pStyle w:val="a3"/>
-        <w:rPr>
-          <w:rtl/>
-        </w:rPr>
-      </w:pPr>
-    </w:p>
-    <w:p>
-      <w:pPr>
-        <w:pStyle w:val="a3"/>
-        <w:numPr>
-          <w:ilvl w:val="1"/>
-          <w:numId w:val="1"/>
-        </w:numPr>
-      </w:pPr>
-      <w:r>
-        <w:rPr>
-          <w:rFonts w:hint="cs"/>
-          <w:rtl/>
-        </w:rPr>
-        <w:t>גרף שמתאר את התלויות כמו שראינו בכיתה</w:t>
-      </w:r>
-    </w:p>
-    <w:p>
-      <w:pPr>
-        <w:pStyle w:val="a3"/>
-        <w:numPr>
-          <w:ilvl w:val="1"/>
-          <w:numId w:val="1"/>
-        </w:numPr>
-      </w:pPr>
-      <w:r>
-        <w:rPr>
-          <w:rFonts w:hint="cs"/>
-          <w:rtl/>
-        </w:rPr>
-        <w:t>התוכנית המוטלת</w:t>
-      </w:r>
-    </w:p>
-    <w:p>
-      <w:pPr>
-        <w:pStyle w:val="a3"/>
-        <w:ind w:left="1440"/>
-      </w:pPr>
-    </w:p>
-    <w:p>
-      <w:pPr>
-        <w:pStyle w:val="a3"/>
-        <w:numPr>
-          <w:ilvl w:val="0"/>
-          <w:numId w:val="1"/>
-        </w:numPr>
-      </w:pPr>
-      <w:r>
-        <w:rPr>
-          <w:rFonts w:hint="cs"/>
-          <w:rtl/>
-        </w:rPr>
-        <w:t xml:space="preserve">ממשים את האלגוריתם של </w:t>
-      </w:r>
-      <w:r>
-        <w:t>Chaotic Iteration</w:t>
-      </w:r>
-      <w:r>
-        <w:rPr>
-          <w:rFonts w:hint="cs"/>
-          <w:rtl/>
-        </w:rPr>
-        <w:t>.</w:t>
-      </w:r>
     </w:p>
     <w:p>
       <w:pPr>

</xml_diff>